<commit_message>
pages name changes, resume change and  updates to va poverty viz
</commit_message>
<xml_diff>
--- a/static/images/Resume_Andrea_Jackson.docx
+++ b/static/images/Resume_Andrea_Jackson.docx
@@ -532,6 +532,36 @@
     </w:p>
     <w:p>
       <w:pPr>
+        <w:numPr>
+          <w:ilvl w:val="0"/>
+          <w:numId w:val="7"/>
+        </w:numPr>
+        <w:spacing w:before="0" w:after="0" w:line="240"/>
+        <w:ind w:right="0" w:left="1800" w:hanging="360"/>
+        <w:jc w:val="left"/>
+        <w:rPr>
+          <w:rFonts w:ascii="Calibri" w:hAnsi="Calibri" w:cs="Calibri" w:eastAsia="Calibri"/>
+          <w:color w:val="auto"/>
+          <w:spacing w:val="0"/>
+          <w:position w:val="0"/>
+          <w:sz w:val="22"/>
+          <w:shd w:fill="auto" w:val="clear"/>
+        </w:rPr>
+      </w:pPr>
+      <w:r>
+        <w:rPr>
+          <w:rFonts w:ascii="Calibri" w:hAnsi="Calibri" w:cs="Calibri" w:eastAsia="Calibri"/>
+          <w:color w:val="auto"/>
+          <w:spacing w:val="0"/>
+          <w:position w:val="0"/>
+          <w:sz w:val="22"/>
+          <w:shd w:fill="auto" w:val="clear"/>
+        </w:rPr>
+        <w:t xml:space="preserve">Created weekly KPI dashboards and reporting in Power BI</w:t>
+      </w:r>
+    </w:p>
+    <w:p>
+      <w:pPr>
         <w:spacing w:before="0" w:after="0" w:line="240"/>
         <w:ind w:right="0" w:left="720" w:firstLine="720"/>
         <w:jc w:val="left"/>
@@ -1193,7 +1223,7 @@
           <w:sz w:val="22"/>
           <w:shd w:fill="auto" w:val="clear"/>
         </w:rPr>
-        <w:t xml:space="preserve">Spring 2020</w:t>
+        <w:t xml:space="preserve">Spring 2020 (course credit)</w:t>
         <w:tab/>
         <w:t xml:space="preserve"> </w:t>
       </w:r>
@@ -1381,7 +1411,7 @@
           <w:shd w:fill="auto" w:val="clear"/>
         </w:rPr>
         <w:tab/>
-        <w:t xml:space="preserve">VaCMS, MMIS, ADAPT, Unisys, SAVE, SVES Oracle, SPIDeR, RedCap, Tableau</w:t>
+        <w:t xml:space="preserve">VaCMS, MMIS, ADAPT, Unisys, SAVE, SVES, Oracle, SPIDeR, RedCap, Tableau, Power BI.</w:t>
       </w:r>
     </w:p>
   </w:body>

</xml_diff>

<commit_message>
update project and cv
</commit_message>
<xml_diff>
--- a/static/images/Resume_Andrea_Jackson.docx
+++ b/static/images/Resume_Andrea_Jackson.docx
@@ -43,20 +43,17 @@
           <w:shd w:fill="auto" w:val="clear"/>
         </w:rPr>
       </w:pPr>
-      <w:hyperlink xmlns:r="http://schemas.openxmlformats.org/officeDocument/2006/relationships" r:id="docRId0">
-        <w:r>
-          <w:rPr>
-            <w:rFonts w:ascii="Calibri" w:hAnsi="Calibri" w:cs="Calibri" w:eastAsia="Calibri"/>
-            <w:color w:val="000000"/>
-            <w:spacing w:val="0"/>
-            <w:position w:val="0"/>
-            <w:sz w:val="22"/>
-            <w:u w:val="single"/>
-            <w:shd w:fill="auto" w:val="clear"/>
-          </w:rPr>
-          <w:t xml:space="preserve">jacksonat@vcu.edu</w:t>
-        </w:r>
-      </w:hyperlink>
+      <w:r>
+        <w:rPr>
+          <w:rFonts w:ascii="Calibri" w:hAnsi="Calibri" w:cs="Calibri" w:eastAsia="Calibri"/>
+          <w:color w:val="auto"/>
+          <w:spacing w:val="0"/>
+          <w:position w:val="0"/>
+          <w:sz w:val="22"/>
+          <w:shd w:fill="auto" w:val="clear"/>
+        </w:rPr>
+        <w:t xml:space="preserve">andreajackson656@gmail.com</w:t>
+      </w:r>
     </w:p>
     <w:p>
       <w:pPr>
@@ -143,7 +140,8 @@
         </w:rPr>
         <w:t xml:space="preserve">Virginia Commonwealth University </w:t>
         <w:tab/>
-        <w:t xml:space="preserve">Expected May 2021    </w:t>
+        <w:tab/>
+        <w:t xml:space="preserve"> May 2021    </w:t>
       </w:r>
     </w:p>
     <w:p>
@@ -181,7 +179,7 @@
           <w:sz w:val="22"/>
           <w:shd w:fill="auto" w:val="clear"/>
         </w:rPr>
-        <w:t xml:space="preserve">Mathematical Statistics I&amp;II, Applied Linear Regression, Applied Data Analysis, Design and Analysis of Experiments, Linear Models, Bayesian Statistics, and Nonparametric Statistics.</w:t>
+        <w:t xml:space="preserve">Mathematical Statistics I&amp;II, Applied Linear Regression, Applied Data Analysis, Design and Analysis of Experiments, Linear Models, Nonlinear Regression, and Nonparametric Statistics.</w:t>
       </w:r>
     </w:p>
     <w:p>
@@ -206,6 +204,7 @@
         <w:jc w:val="left"/>
         <w:rPr>
           <w:rFonts w:ascii="Calibri" w:hAnsi="Calibri" w:cs="Calibri" w:eastAsia="Calibri"/>
+          <w:b/>
           <w:color w:val="auto"/>
           <w:spacing w:val="0"/>
           <w:position w:val="0"/>
@@ -255,6 +254,18 @@
           <w:shd w:fill="auto" w:val="clear"/>
         </w:rPr>
       </w:pPr>
+      <w:r>
+        <w:rPr>
+          <w:rFonts w:ascii="Calibri" w:hAnsi="Calibri" w:cs="Calibri" w:eastAsia="Calibri"/>
+          <w:b/>
+          <w:color w:val="auto"/>
+          <w:spacing w:val="0"/>
+          <w:position w:val="0"/>
+          <w:sz w:val="6"/>
+          <w:shd w:fill="auto" w:val="clear"/>
+        </w:rPr>
+        <w:t xml:space="preserve">:</w:t>
+      </w:r>
     </w:p>
     <w:p>
       <w:pPr>
@@ -308,6 +319,186 @@
           <w:sz w:val="22"/>
           <w:shd w:fill="auto" w:val="clear"/>
         </w:rPr>
+        <w:t xml:space="preserve">Analytics Developer, </w:t>
+      </w:r>
+      <w:r>
+        <w:rPr>
+          <w:rFonts w:ascii="Calibri" w:hAnsi="Calibri" w:cs="Calibri" w:eastAsia="Calibri"/>
+          <w:color w:val="auto"/>
+          <w:spacing w:val="0"/>
+          <w:position w:val="0"/>
+          <w:sz w:val="22"/>
+          <w:shd w:fill="auto" w:val="clear"/>
+        </w:rPr>
+        <w:t xml:space="preserve">Langley Federal Credit Union, Newport News, VA</w:t>
+      </w:r>
+    </w:p>
+    <w:p>
+      <w:pPr>
+        <w:spacing w:before="0" w:after="0" w:line="240"/>
+        <w:ind w:right="0" w:left="720" w:firstLine="720"/>
+        <w:jc w:val="left"/>
+        <w:rPr>
+          <w:rFonts w:ascii="Calibri" w:hAnsi="Calibri" w:cs="Calibri" w:eastAsia="Calibri"/>
+          <w:color w:val="auto"/>
+          <w:spacing w:val="0"/>
+          <w:position w:val="0"/>
+          <w:sz w:val="22"/>
+          <w:shd w:fill="auto" w:val="clear"/>
+        </w:rPr>
+      </w:pPr>
+      <w:r>
+        <w:rPr>
+          <w:rFonts w:ascii="Calibri" w:hAnsi="Calibri" w:cs="Calibri" w:eastAsia="Calibri"/>
+          <w:color w:val="auto"/>
+          <w:spacing w:val="0"/>
+          <w:position w:val="0"/>
+          <w:sz w:val="22"/>
+          <w:shd w:fill="auto" w:val="clear"/>
+        </w:rPr>
+        <w:t xml:space="preserve">02/2021- Present</w:t>
+      </w:r>
+    </w:p>
+    <w:p>
+      <w:pPr>
+        <w:numPr>
+          <w:ilvl w:val="0"/>
+          <w:numId w:val="7"/>
+        </w:numPr>
+        <w:spacing w:before="0" w:after="0" w:line="240"/>
+        <w:ind w:right="0" w:left="1800" w:hanging="360"/>
+        <w:jc w:val="left"/>
+        <w:rPr>
+          <w:rFonts w:ascii="Calibri" w:hAnsi="Calibri" w:cs="Calibri" w:eastAsia="Calibri"/>
+          <w:b/>
+          <w:color w:val="auto"/>
+          <w:spacing w:val="0"/>
+          <w:position w:val="0"/>
+          <w:sz w:val="22"/>
+          <w:shd w:fill="auto" w:val="clear"/>
+        </w:rPr>
+      </w:pPr>
+      <w:r>
+        <w:rPr>
+          <w:rFonts w:ascii="Calibri" w:hAnsi="Calibri" w:cs="Calibri" w:eastAsia="Calibri"/>
+          <w:color w:val="auto"/>
+          <w:spacing w:val="0"/>
+          <w:position w:val="0"/>
+          <w:sz w:val="22"/>
+          <w:shd w:fill="auto" w:val="clear"/>
+        </w:rPr>
+        <w:t xml:space="preserve">Queried Data Warehouse using SQL to make reporting Dashboards in Tableau for Marketing and Branch Services Departments.</w:t>
+      </w:r>
+    </w:p>
+    <w:p>
+      <w:pPr>
+        <w:numPr>
+          <w:ilvl w:val="0"/>
+          <w:numId w:val="7"/>
+        </w:numPr>
+        <w:spacing w:before="0" w:after="0" w:line="240"/>
+        <w:ind w:right="0" w:left="1800" w:hanging="360"/>
+        <w:jc w:val="left"/>
+        <w:rPr>
+          <w:rFonts w:ascii="Calibri" w:hAnsi="Calibri" w:cs="Calibri" w:eastAsia="Calibri"/>
+          <w:b/>
+          <w:color w:val="auto"/>
+          <w:spacing w:val="0"/>
+          <w:position w:val="0"/>
+          <w:sz w:val="22"/>
+          <w:shd w:fill="auto" w:val="clear"/>
+        </w:rPr>
+      </w:pPr>
+      <w:r>
+        <w:rPr>
+          <w:rFonts w:ascii="Calibri" w:hAnsi="Calibri" w:cs="Calibri" w:eastAsia="Calibri"/>
+          <w:color w:val="auto"/>
+          <w:spacing w:val="0"/>
+          <w:position w:val="0"/>
+          <w:sz w:val="22"/>
+          <w:shd w:fill="auto" w:val="clear"/>
+        </w:rPr>
+        <w:t xml:space="preserve">Used Rstudio to create a Multinomial Regression Model to predict customer propensity to end membership</w:t>
+      </w:r>
+      <w:r>
+        <w:rPr>
+          <w:rFonts w:ascii="Calibri" w:hAnsi="Calibri" w:cs="Calibri" w:eastAsia="Calibri"/>
+          <w:b/>
+          <w:color w:val="auto"/>
+          <w:spacing w:val="0"/>
+          <w:position w:val="0"/>
+          <w:sz w:val="22"/>
+          <w:shd w:fill="auto" w:val="clear"/>
+        </w:rPr>
+        <w:t xml:space="preserve"> </w:t>
+      </w:r>
+      <w:r>
+        <w:rPr>
+          <w:rFonts w:ascii="Calibri" w:hAnsi="Calibri" w:cs="Calibri" w:eastAsia="Calibri"/>
+          <w:color w:val="auto"/>
+          <w:spacing w:val="0"/>
+          <w:position w:val="0"/>
+          <w:sz w:val="22"/>
+          <w:shd w:fill="auto" w:val="clear"/>
+        </w:rPr>
+        <w:t xml:space="preserve">and a Binomial Regression Model to predict  probability of having a direct deposit with sensitivities of 80% and 88% respectively.</w:t>
+      </w:r>
+    </w:p>
+    <w:p>
+      <w:pPr>
+        <w:numPr>
+          <w:ilvl w:val="0"/>
+          <w:numId w:val="7"/>
+        </w:numPr>
+        <w:spacing w:before="0" w:after="0" w:line="240"/>
+        <w:ind w:right="0" w:left="1800" w:hanging="360"/>
+        <w:jc w:val="left"/>
+        <w:rPr>
+          <w:rFonts w:ascii="Calibri" w:hAnsi="Calibri" w:cs="Calibri" w:eastAsia="Calibri"/>
+          <w:b/>
+          <w:color w:val="auto"/>
+          <w:spacing w:val="0"/>
+          <w:position w:val="0"/>
+          <w:sz w:val="22"/>
+          <w:shd w:fill="auto" w:val="clear"/>
+        </w:rPr>
+      </w:pPr>
+      <w:r>
+        <w:rPr>
+          <w:rFonts w:ascii="Calibri" w:hAnsi="Calibri" w:cs="Calibri" w:eastAsia="Calibri"/>
+          <w:color w:val="auto"/>
+          <w:spacing w:val="0"/>
+          <w:position w:val="0"/>
+          <w:sz w:val="22"/>
+          <w:shd w:fill="auto" w:val="clear"/>
+        </w:rPr>
+        <w:t xml:space="preserve">Coded API Requests in Rstudio to Insert Census Data to Data Warehouse</w:t>
+      </w:r>
+    </w:p>
+    <w:p>
+      <w:pPr>
+        <w:spacing w:before="0" w:after="0" w:line="240"/>
+        <w:ind w:right="0" w:left="720" w:firstLine="720"/>
+        <w:jc w:val="left"/>
+        <w:rPr>
+          <w:rFonts w:ascii="Calibri" w:hAnsi="Calibri" w:cs="Calibri" w:eastAsia="Calibri"/>
+          <w:color w:val="auto"/>
+          <w:spacing w:val="0"/>
+          <w:position w:val="0"/>
+          <w:sz w:val="22"/>
+          <w:shd w:fill="auto" w:val="clear"/>
+        </w:rPr>
+      </w:pPr>
+      <w:r>
+        <w:rPr>
+          <w:rFonts w:ascii="Calibri" w:hAnsi="Calibri" w:cs="Calibri" w:eastAsia="Calibri"/>
+          <w:b/>
+          <w:color w:val="auto"/>
+          <w:spacing w:val="0"/>
+          <w:position w:val="0"/>
+          <w:sz w:val="22"/>
+          <w:shd w:fill="auto" w:val="clear"/>
+        </w:rPr>
         <w:t xml:space="preserve">Documentation Specialist, </w:t>
       </w:r>
       <w:r>
@@ -347,14 +538,14 @@
           <w:sz w:val="22"/>
           <w:shd w:fill="auto" w:val="clear"/>
         </w:rPr>
-        <w:t xml:space="preserve">04/2017-08/2019 &amp; 7/2020-present</w:t>
-      </w:r>
-    </w:p>
-    <w:p>
-      <w:pPr>
-        <w:numPr>
-          <w:ilvl w:val="0"/>
-          <w:numId w:val="7"/>
+        <w:t xml:space="preserve">04/2017-08/2019 &amp; 07/2020-02/2021</w:t>
+      </w:r>
+    </w:p>
+    <w:p>
+      <w:pPr>
+        <w:numPr>
+          <w:ilvl w:val="0"/>
+          <w:numId w:val="9"/>
         </w:numPr>
         <w:spacing w:before="0" w:after="0" w:line="240"/>
         <w:ind w:right="0" w:left="1800" w:hanging="360"/>
@@ -384,7 +575,7 @@
       <w:pPr>
         <w:numPr>
           <w:ilvl w:val="0"/>
-          <w:numId w:val="7"/>
+          <w:numId w:val="9"/>
         </w:numPr>
         <w:spacing w:before="0" w:after="0" w:line="240"/>
         <w:ind w:right="0" w:left="1800" w:hanging="360"/>
@@ -414,7 +605,7 @@
       <w:pPr>
         <w:numPr>
           <w:ilvl w:val="0"/>
-          <w:numId w:val="7"/>
+          <w:numId w:val="9"/>
         </w:numPr>
         <w:spacing w:before="0" w:after="0" w:line="240"/>
         <w:ind w:right="0" w:left="1800" w:hanging="360"/>
@@ -444,7 +635,7 @@
       <w:pPr>
         <w:numPr>
           <w:ilvl w:val="0"/>
-          <w:numId w:val="7"/>
+          <w:numId w:val="9"/>
         </w:numPr>
         <w:spacing w:before="0" w:after="0" w:line="240"/>
         <w:ind w:right="0" w:left="1800" w:hanging="360"/>
@@ -474,7 +665,7 @@
       <w:pPr>
         <w:numPr>
           <w:ilvl w:val="0"/>
-          <w:numId w:val="7"/>
+          <w:numId w:val="9"/>
         </w:numPr>
         <w:spacing w:before="0" w:after="0" w:line="240"/>
         <w:ind w:right="0" w:left="1800" w:hanging="360"/>
@@ -504,7 +695,7 @@
       <w:pPr>
         <w:numPr>
           <w:ilvl w:val="0"/>
-          <w:numId w:val="7"/>
+          <w:numId w:val="9"/>
         </w:numPr>
         <w:spacing w:before="0" w:after="0" w:line="240"/>
         <w:ind w:right="0" w:left="1800" w:hanging="360"/>
@@ -534,7 +725,7 @@
       <w:pPr>
         <w:numPr>
           <w:ilvl w:val="0"/>
-          <w:numId w:val="7"/>
+          <w:numId w:val="9"/>
         </w:numPr>
         <w:spacing w:before="0" w:after="0" w:line="240"/>
         <w:ind w:right="0" w:left="1800" w:hanging="360"/>
@@ -646,7 +837,7 @@
       <w:pPr>
         <w:numPr>
           <w:ilvl w:val="0"/>
-          <w:numId w:val="9"/>
+          <w:numId w:val="11"/>
         </w:numPr>
         <w:spacing w:before="0" w:after="0" w:line="240"/>
         <w:ind w:right="0" w:left="1800" w:hanging="360"/>
@@ -676,7 +867,7 @@
       <w:pPr>
         <w:numPr>
           <w:ilvl w:val="0"/>
-          <w:numId w:val="9"/>
+          <w:numId w:val="11"/>
         </w:numPr>
         <w:spacing w:before="0" w:after="0" w:line="240"/>
         <w:ind w:right="0" w:left="1800" w:hanging="360"/>
@@ -719,7 +910,7 @@
       <w:pPr>
         <w:numPr>
           <w:ilvl w:val="0"/>
-          <w:numId w:val="9"/>
+          <w:numId w:val="11"/>
         </w:numPr>
         <w:spacing w:before="0" w:after="0" w:line="240"/>
         <w:ind w:right="0" w:left="1800" w:hanging="360"/>
@@ -847,7 +1038,7 @@
       <w:pPr>
         <w:numPr>
           <w:ilvl w:val="0"/>
-          <w:numId w:val="11"/>
+          <w:numId w:val="13"/>
         </w:numPr>
         <w:spacing w:before="0" w:after="0" w:line="240"/>
         <w:ind w:right="0" w:left="1800" w:hanging="360"/>
@@ -900,7 +1091,7 @@
       <w:pPr>
         <w:numPr>
           <w:ilvl w:val="0"/>
-          <w:numId w:val="11"/>
+          <w:numId w:val="13"/>
         </w:numPr>
         <w:spacing w:before="0" w:after="0" w:line="240"/>
         <w:ind w:right="0" w:left="1800" w:hanging="360"/>
@@ -930,7 +1121,7 @@
       <w:pPr>
         <w:numPr>
           <w:ilvl w:val="0"/>
-          <w:numId w:val="11"/>
+          <w:numId w:val="13"/>
         </w:numPr>
         <w:spacing w:before="0" w:after="0" w:line="240"/>
         <w:ind w:right="0" w:left="1800" w:hanging="360"/>
@@ -1079,14 +1270,14 @@
           <w:sz w:val="22"/>
           <w:shd w:fill="auto" w:val="clear"/>
         </w:rPr>
-        <w:t xml:space="preserve">08/2020-Present</w:t>
-      </w:r>
-    </w:p>
-    <w:p>
-      <w:pPr>
-        <w:numPr>
-          <w:ilvl w:val="0"/>
-          <w:numId w:val="14"/>
+        <w:t xml:space="preserve">08/2020-05/2021</w:t>
+      </w:r>
+    </w:p>
+    <w:p>
+      <w:pPr>
+        <w:numPr>
+          <w:ilvl w:val="0"/>
+          <w:numId w:val="16"/>
         </w:numPr>
         <w:spacing w:before="0" w:after="0" w:line="240"/>
         <w:ind w:right="0" w:left="1800" w:hanging="360"/>
@@ -1117,7 +1308,7 @@
       <w:pPr>
         <w:numPr>
           <w:ilvl w:val="0"/>
-          <w:numId w:val="14"/>
+          <w:numId w:val="16"/>
         </w:numPr>
         <w:spacing w:before="0" w:after="0" w:line="240"/>
         <w:ind w:right="0" w:left="1800" w:hanging="360"/>
@@ -1232,7 +1423,7 @@
       <w:pPr>
         <w:numPr>
           <w:ilvl w:val="0"/>
-          <w:numId w:val="17"/>
+          <w:numId w:val="19"/>
         </w:numPr>
         <w:spacing w:before="0" w:after="0" w:line="240"/>
         <w:ind w:right="0" w:left="1800" w:hanging="360"/>
@@ -1263,7 +1454,7 @@
       <w:pPr>
         <w:numPr>
           <w:ilvl w:val="0"/>
-          <w:numId w:val="17"/>
+          <w:numId w:val="19"/>
         </w:numPr>
         <w:spacing w:before="0" w:after="0" w:line="240"/>
         <w:ind w:right="0" w:left="1800" w:hanging="360"/>
@@ -1455,19 +1646,29 @@
       <w:lvlText w:val="•"/>
     </w:lvl>
   </w:abstractNum>
+  <w:abstractNum w:abstractNumId="30">
+    <w:lvl w:ilvl="0">
+      <w:start w:val="1"/>
+      <w:numFmt w:val="bullet"/>
+      <w:lvlText w:val="•"/>
+    </w:lvl>
+  </w:abstractNum>
   <w:num w:numId="7">
+    <w:abstractNumId w:val="30"/>
+  </w:num>
+  <w:num w:numId="9">
     <w:abstractNumId w:val="24"/>
   </w:num>
-  <w:num w:numId="9">
+  <w:num w:numId="11">
     <w:abstractNumId w:val="18"/>
   </w:num>
-  <w:num w:numId="11">
+  <w:num w:numId="13">
     <w:abstractNumId w:val="12"/>
   </w:num>
-  <w:num w:numId="14">
+  <w:num w:numId="16">
     <w:abstractNumId w:val="6"/>
   </w:num>
-  <w:num w:numId="17">
+  <w:num w:numId="19">
     <w:abstractNumId w:val="0"/>
   </w:num>
 </w:numbering>

</xml_diff>